<commit_message>
Agregacion de arboles SLD de Actividad 04
</commit_message>
<xml_diff>
--- a/Actividad 4/WorkShop/ProgIII-Act04-YessidPulgarin.docx
+++ b/Actividad 4/WorkShop/ProgIII-Act04-YessidPulgarin.docx
@@ -916,13 +916,6 @@
           <w:bCs w:val="false"/>
         </w:rPr>
         <w:tab/>
-      </w:r>
-      <w:r>
-        <w:rPr>
-          <w:rStyle w:val="Textooriginal"/>
-          <w:b w:val="false"/>
-          <w:bCs w:val="false"/>
-        </w:rPr>
         <w:t xml:space="preserve">¿Existe algún descendiente de Clara que a su vez sea </w:t>
         <w:tab/>
         <w:t>progenitor de Patricia?</w:t>
@@ -1173,14 +1166,7 @@
           <w:b w:val="false"/>
           <w:bCs w:val="false"/>
         </w:rPr>
-        <w:t>d</w:t>
-      </w:r>
-      <w:r>
-        <w:rPr>
-          <w:b w:val="false"/>
-          <w:bCs w:val="false"/>
-        </w:rPr>
-        <w:t xml:space="preserve">) </w:t>
+        <w:t xml:space="preserve">d) </w:t>
       </w:r>
       <w:r>
         <w:rPr>
@@ -1206,13 +1192,6 @@
           <w:bCs w:val="false"/>
         </w:rPr>
         <w:tab/>
-      </w:r>
-      <w:r>
-        <w:rPr>
-          <w:rFonts w:ascii="Liberation Mono" w:hAnsi="Liberation Mono"/>
-          <w:b w:val="false"/>
-          <w:bCs w:val="false"/>
-        </w:rPr>
         <w:t xml:space="preserve">Existe algún hijo de Tomás (X) que sea progenitor de alguien </w:t>
         <w:tab/>
         <w:t>(Y), que a su vez sea progenitor de alguien más (Z)?</w:t>
@@ -1369,8 +1348,8 @@
       </w:pPr>
       <w:r>
         <w:rPr>
-          <w:b/>
-          <w:bCs/>
+          <w:b w:val="false"/>
+          <w:bCs w:val="false"/>
         </w:rPr>
         <w:drawing>
           <wp:anchor behindDoc="0" distT="0" distB="0" distL="0" distR="0" simplePos="0" locked="0" layoutInCell="0" allowOverlap="1" relativeHeight="5">
@@ -1603,14 +1582,7 @@
           <w:b/>
           <w:bCs/>
         </w:rPr>
-        <w:t>Ejercicio 1.</w:t>
-      </w:r>
-      <w:r>
-        <w:rPr>
-          <w:b/>
-          <w:bCs/>
-        </w:rPr>
-        <w:t>2</w:t>
+        <w:t>Ejercicio 1.2</w:t>
       </w:r>
     </w:p>
     <w:p>
@@ -2350,21 +2322,7 @@
           <w:rStyle w:val="Textooriginal"/>
           <w:rFonts w:ascii="Liberation Mono" w:hAnsi="Liberation Mono"/>
         </w:rPr>
-        <w:t xml:space="preserve">Padre </w:t>
-      </w:r>
-      <w:r>
-        <w:rPr>
-          <w:rStyle w:val="Textooriginal"/>
-          <w:rFonts w:ascii="Liberation Mono" w:hAnsi="Liberation Mono"/>
-        </w:rPr>
-        <w:t>o</w:t>
-      </w:r>
-      <w:r>
-        <w:rPr>
-          <w:rStyle w:val="Textooriginal"/>
-          <w:rFonts w:ascii="Liberation Mono" w:hAnsi="Liberation Mono"/>
-        </w:rPr>
-        <w:t xml:space="preserve"> Madre</w:t>
+        <w:t>Padre o Madre</w:t>
       </w:r>
       <w:r>
         <w:rPr>
@@ -2416,39 +2374,7 @@
           <w:b w:val="false"/>
           <w:bCs w:val="false"/>
         </w:rPr>
-        <w:t>?- progenitor(Abuelo, P</w:t>
-      </w:r>
-      <w:r>
-        <w:rPr>
-          <w:rFonts w:ascii="Liberation Mono" w:hAnsi="Liberation Mono"/>
-          <w:b w:val="false"/>
-          <w:bCs w:val="false"/>
-        </w:rPr>
-        <w:t>rogenitor</w:t>
-      </w:r>
-      <w:r>
-        <w:rPr>
-          <w:rFonts w:ascii="Liberation Mono" w:hAnsi="Liberation Mono"/>
-          <w:b w:val="false"/>
-          <w:bCs w:val="false"/>
-        </w:rPr>
-        <w:t>), progenitor(P</w:t>
-      </w:r>
-      <w:r>
-        <w:rPr>
-          <w:rFonts w:ascii="Liberation Mono" w:hAnsi="Liberation Mono"/>
-          <w:b w:val="false"/>
-          <w:bCs w:val="false"/>
-        </w:rPr>
-        <w:t>rogenitor</w:t>
-      </w:r>
-      <w:r>
-        <w:rPr>
-          <w:rFonts w:ascii="Liberation Mono" w:hAnsi="Liberation Mono"/>
-          <w:b w:val="false"/>
-          <w:bCs w:val="false"/>
-        </w:rPr>
-        <w:t xml:space="preserve">, </w:t>
+        <w:t xml:space="preserve">?- progenitor(Abuelo, Progenitor), progenitor(Progenitor, </w:t>
         <w:tab/>
         <w:t>isabel).</w:t>
       </w:r>
@@ -2866,15 +2792,7 @@
           <w:b w:val="false"/>
           <w:bCs w:val="false"/>
         </w:rPr>
-        <w:t xml:space="preserve">Lo más fácil será </w:t>
-      </w:r>
-      <w:r>
-        <w:rPr>
-          <w:rFonts w:ascii="Liberation Mono" w:hAnsi="Liberation Mono"/>
-          <w:b w:val="false"/>
-          <w:bCs w:val="false"/>
-        </w:rPr>
-        <w:t xml:space="preserve">Buscar los hijos de los abuelos de Patricia </w:t>
+        <w:t xml:space="preserve">Lo más fácil será Buscar los hijos de los abuelos de Patricia </w:t>
         <w:tab/>
         <w:t>(estos serán los tíos, incluyendo al padre).</w:t>
       </w:r>
@@ -2920,23 +2838,7 @@
           <w:b w:val="false"/>
           <w:bCs w:val="false"/>
         </w:rPr>
-        <w:t>?- progenitor(P</w:t>
-      </w:r>
-      <w:r>
-        <w:rPr>
-          <w:rFonts w:ascii="Liberation Mono" w:hAnsi="Liberation Mono"/>
-          <w:b w:val="false"/>
-          <w:bCs w:val="false"/>
-        </w:rPr>
-        <w:t>rogenitor</w:t>
-      </w:r>
-      <w:r>
-        <w:rPr>
-          <w:rFonts w:ascii="Liberation Mono" w:hAnsi="Liberation Mono"/>
-          <w:b w:val="false"/>
-          <w:bCs w:val="false"/>
-        </w:rPr>
-        <w:t>, patricia),</w:t>
+        <w:t>?- progenitor(Progenitor, patricia),</w:t>
       </w:r>
     </w:p>
     <w:p>
@@ -2966,23 +2868,7 @@
           <w:bCs w:val="false"/>
         </w:rPr>
         <w:tab/>
-        <w:t>progenitor(Abuelo, P</w:t>
-      </w:r>
-      <w:r>
-        <w:rPr>
-          <w:rFonts w:ascii="Liberation Mono" w:hAnsi="Liberation Mono"/>
-          <w:b w:val="false"/>
-          <w:bCs w:val="false"/>
-        </w:rPr>
-        <w:t>rogenitor</w:t>
-      </w:r>
-      <w:r>
-        <w:rPr>
-          <w:rFonts w:ascii="Liberation Mono" w:hAnsi="Liberation Mono"/>
-          <w:b w:val="false"/>
-          <w:bCs w:val="false"/>
-        </w:rPr>
-        <w:t>),</w:t>
+        <w:t>progenitor(Abuelo, Progenitor),</w:t>
       </w:r>
     </w:p>
     <w:p>
@@ -3061,10 +2947,6 @@
         </w:rPr>
       </w:pPr>
       <w:r>
-        <w:rPr>
-          <w:b/>
-          <w:bCs/>
-        </w:rPr>
         <w:drawing>
           <wp:anchor behindDoc="0" distT="0" distB="0" distL="0" distR="0" simplePos="0" locked="0" layoutInCell="0" allowOverlap="1" relativeHeight="9">
             <wp:simplePos x="0" y="0"/>
@@ -3459,14 +3341,7 @@
           <w:b/>
           <w:bCs/>
         </w:rPr>
-        <w:t>Ejercicio 1.</w:t>
-      </w:r>
-      <w:r>
-        <w:rPr>
-          <w:b/>
-          <w:bCs/>
-        </w:rPr>
-        <w:t>3</w:t>
+        <w:t>Ejercicio 1.3</w:t>
       </w:r>
     </w:p>
     <w:p>
@@ -3505,16 +3380,7 @@
           <w:b w:val="false"/>
           <w:bCs w:val="false"/>
         </w:rPr>
-        <w:t>L</w:t>
-      </w:r>
-      <w:r>
-        <w:rPr>
-          <w:rStyle w:val="Destaquemayor"/>
-          <w:rFonts w:ascii="Liberation Mono" w:hAnsi="Liberation Mono"/>
-          <w:b w:val="false"/>
-          <w:bCs w:val="false"/>
-        </w:rPr>
-        <w:t>a base de datos</w:t>
+        <w:t>La base de datos</w:t>
       </w:r>
       <w:r>
         <w:rPr>
@@ -3659,8 +3525,9 @@
       </w:pPr>
       <w:r>
         <w:rPr>
-          <w:b/>
-          <w:bCs/>
+          <w:rFonts w:ascii="Liberation Mono" w:hAnsi="Liberation Mono"/>
+          <w:b w:val="false"/>
+          <w:bCs w:val="false"/>
         </w:rPr>
       </w:r>
     </w:p>
@@ -3778,8 +3645,9 @@
       </w:pPr>
       <w:r>
         <w:rPr>
-          <w:b/>
-          <w:bCs/>
+          <w:rFonts w:ascii="Liberation Mono" w:hAnsi="Liberation Mono"/>
+          <w:b w:val="false"/>
+          <w:bCs w:val="false"/>
         </w:rPr>
       </w:r>
     </w:p>
@@ -3857,8 +3725,9 @@
       </w:pPr>
       <w:r>
         <w:rPr>
-          <w:b/>
-          <w:bCs/>
+          <w:rFonts w:ascii="Liberation Mono" w:hAnsi="Liberation Mono"/>
+          <w:b w:val="false"/>
+          <w:bCs w:val="false"/>
         </w:rPr>
       </w:r>
     </w:p>
@@ -3972,8 +3841,9 @@
       </w:pPr>
       <w:r>
         <w:rPr>
-          <w:b/>
-          <w:bCs/>
+          <w:rFonts w:ascii="Liberation Mono" w:hAnsi="Liberation Mono"/>
+          <w:b w:val="false"/>
+          <w:bCs w:val="false"/>
         </w:rPr>
       </w:r>
     </w:p>
@@ -4067,8 +3937,9 @@
       </w:pPr>
       <w:r>
         <w:rPr>
-          <w:b/>
-          <w:bCs/>
+          <w:rFonts w:ascii="Liberation Mono" w:hAnsi="Liberation Mono"/>
+          <w:b w:val="false"/>
+          <w:bCs w:val="false"/>
         </w:rPr>
       </w:r>
     </w:p>
@@ -4162,8 +4033,9 @@
       </w:pPr>
       <w:r>
         <w:rPr>
-          <w:b/>
-          <w:bCs/>
+          <w:rFonts w:ascii="Liberation Mono" w:hAnsi="Liberation Mono"/>
+          <w:b w:val="false"/>
+          <w:bCs w:val="false"/>
         </w:rPr>
       </w:r>
     </w:p>
@@ -4313,8 +4185,9 @@
       </w:pPr>
       <w:r>
         <w:rPr>
-          <w:b/>
-          <w:bCs/>
+          <w:rFonts w:ascii="Liberation Mono" w:hAnsi="Liberation Mono"/>
+          <w:b w:val="false"/>
+          <w:bCs w:val="false"/>
         </w:rPr>
       </w:r>
     </w:p>
@@ -4436,8 +4309,9 @@
       </w:pPr>
       <w:r>
         <w:rPr>
-          <w:b/>
-          <w:bCs/>
+          <w:rFonts w:ascii="Liberation Mono" w:hAnsi="Liberation Mono"/>
+          <w:b w:val="false"/>
+          <w:bCs w:val="false"/>
         </w:rPr>
       </w:r>
     </w:p>
@@ -4559,8 +4433,9 @@
       </w:pPr>
       <w:r>
         <w:rPr>
-          <w:b/>
-          <w:bCs/>
+          <w:rFonts w:ascii="Liberation Mono" w:hAnsi="Liberation Mono"/>
+          <w:b w:val="false"/>
+          <w:bCs w:val="false"/>
         </w:rPr>
       </w:r>
     </w:p>
@@ -4682,8 +4557,9 @@
       </w:pPr>
       <w:r>
         <w:rPr>
-          <w:b/>
-          <w:bCs/>
+          <w:rFonts w:ascii="Liberation Mono" w:hAnsi="Liberation Mono"/>
+          <w:b w:val="false"/>
+          <w:bCs w:val="false"/>
         </w:rPr>
       </w:r>
     </w:p>
@@ -4931,40 +4807,27 @@
           <w:b w:val="false"/>
           <w:bCs w:val="false"/>
         </w:rPr>
-        <w:t>%</w:t>
-      </w:r>
-      <w:r>
-        <w:rPr>
-          <w:rStyle w:val="Textooriginal"/>
-          <w:b w:val="false"/>
-          <w:bCs w:val="false"/>
-        </w:rPr>
-        <w:t xml:space="preserve"> </w:t>
-      </w:r>
-      <w:r>
-        <w:rPr>
-          <w:rStyle w:val="Textooriginal"/>
-          <w:b w:val="false"/>
-          <w:bCs w:val="false"/>
-        </w:rPr>
-        <w:t>Una madre es una mujer que es progenitora de alguien.</w:t>
-      </w:r>
-    </w:p>
-    <w:p>
-      <w:pPr>
-        <w:pStyle w:val="Normal"/>
-        <w:bidi w:val="0"/>
-        <w:spacing w:lineRule="auto" w:line="276"/>
-        <w:jc w:val="left"/>
-        <w:rPr>
-          <w:rStyle w:val="Textooriginal"/>
-          <w:b w:val="false"/>
-          <w:b w:val="false"/>
-          <w:bCs w:val="false"/>
-        </w:rPr>
-      </w:pPr>
-      <w:r>
-        <w:rPr/>
+        <w:t>% Una madre es una mujer que es progenitora de alguien.</w:t>
+      </w:r>
+    </w:p>
+    <w:p>
+      <w:pPr>
+        <w:pStyle w:val="Normal"/>
+        <w:bidi w:val="0"/>
+        <w:spacing w:lineRule="auto" w:line="276"/>
+        <w:jc w:val="left"/>
+        <w:rPr>
+          <w:rStyle w:val="Textooriginal"/>
+          <w:b w:val="false"/>
+          <w:b w:val="false"/>
+          <w:bCs w:val="false"/>
+        </w:rPr>
+      </w:pPr>
+      <w:r>
+        <w:rPr>
+          <w:b w:val="false"/>
+          <w:bCs w:val="false"/>
+        </w:rPr>
       </w:r>
     </w:p>
     <w:p>
@@ -5126,148 +4989,234 @@
       </w:pPr>
       <w:r>
         <w:rPr>
-          <w:b w:val="false"/>
-          <w:bCs w:val="false"/>
-        </w:rPr>
-      </w:r>
-    </w:p>
-    <w:p>
-      <w:pPr>
-        <w:pStyle w:val="Normal"/>
-        <w:bidi w:val="0"/>
-        <w:spacing w:lineRule="auto" w:line="276"/>
-        <w:jc w:val="left"/>
-        <w:rPr>
-          <w:rStyle w:val="Textooriginal"/>
-          <w:b/>
-          <w:b/>
-          <w:bCs/>
-        </w:rPr>
-      </w:pPr>
-      <w:r>
-        <w:rPr>
-          <w:b w:val="false"/>
-          <w:bCs w:val="false"/>
-        </w:rPr>
-      </w:r>
-    </w:p>
-    <w:p>
-      <w:pPr>
-        <w:pStyle w:val="Normal"/>
-        <w:bidi w:val="0"/>
-        <w:spacing w:lineRule="auto" w:line="276"/>
-        <w:jc w:val="left"/>
-        <w:rPr>
-          <w:rStyle w:val="Textooriginal"/>
-          <w:b/>
-          <w:b/>
-          <w:bCs/>
-        </w:rPr>
-      </w:pPr>
-      <w:r>
-        <w:rPr>
-          <w:b w:val="false"/>
-          <w:bCs w:val="false"/>
-        </w:rPr>
-      </w:r>
-    </w:p>
-    <w:p>
-      <w:pPr>
-        <w:pStyle w:val="Normal"/>
-        <w:bidi w:val="0"/>
-        <w:spacing w:lineRule="auto" w:line="276"/>
-        <w:jc w:val="left"/>
-        <w:rPr>
-          <w:rStyle w:val="Textooriginal"/>
-          <w:b/>
-          <w:b/>
-          <w:bCs/>
-        </w:rPr>
-      </w:pPr>
-      <w:r>
-        <w:rPr>
-          <w:b w:val="false"/>
-          <w:bCs w:val="false"/>
-        </w:rPr>
-      </w:r>
-    </w:p>
-    <w:p>
-      <w:pPr>
-        <w:pStyle w:val="Normal"/>
-        <w:bidi w:val="0"/>
-        <w:spacing w:lineRule="auto" w:line="276"/>
-        <w:jc w:val="left"/>
-        <w:rPr>
-          <w:rStyle w:val="Textooriginal"/>
-          <w:b/>
-          <w:b/>
-          <w:bCs/>
-        </w:rPr>
-      </w:pPr>
-      <w:r>
-        <w:rPr>
-          <w:b w:val="false"/>
-          <w:bCs w:val="false"/>
-        </w:rPr>
-      </w:r>
-    </w:p>
-    <w:p>
-      <w:pPr>
-        <w:pStyle w:val="Normal"/>
-        <w:bidi w:val="0"/>
-        <w:spacing w:lineRule="auto" w:line="276"/>
-        <w:jc w:val="left"/>
-        <w:rPr>
-          <w:rStyle w:val="Textooriginal"/>
-          <w:b/>
-          <w:b/>
-          <w:bCs/>
-        </w:rPr>
-      </w:pPr>
-      <w:r>
-        <w:rPr>
-          <w:b w:val="false"/>
-          <w:bCs w:val="false"/>
-        </w:rPr>
-      </w:r>
-    </w:p>
-    <w:p>
-      <w:pPr>
-        <w:pStyle w:val="Normal"/>
-        <w:bidi w:val="0"/>
-        <w:spacing w:lineRule="auto" w:line="276"/>
-        <w:jc w:val="left"/>
-        <w:rPr>
-          <w:rStyle w:val="Textooriginal"/>
-          <w:b/>
-          <w:b/>
-          <w:bCs/>
-        </w:rPr>
-      </w:pPr>
-      <w:r>
-        <w:rPr>
-          <w:b w:val="false"/>
-          <w:bCs w:val="false"/>
-        </w:rPr>
-      </w:r>
-    </w:p>
-    <w:p>
-      <w:pPr>
-        <w:pStyle w:val="Normal"/>
-        <w:bidi w:val="0"/>
-        <w:spacing w:lineRule="auto" w:line="276"/>
-        <w:jc w:val="left"/>
-        <w:rPr>
-          <w:rStyle w:val="Textooriginal"/>
-          <w:b w:val="false"/>
-          <w:b w:val="false"/>
-          <w:bCs w:val="false"/>
+          <w:b/>
+          <w:bCs/>
+        </w:rPr>
+      </w:r>
+    </w:p>
+    <w:p>
+      <w:pPr>
+        <w:pStyle w:val="Normal"/>
+        <w:bidi w:val="0"/>
+        <w:spacing w:lineRule="auto" w:line="276"/>
+        <w:jc w:val="left"/>
+        <w:rPr>
+          <w:rStyle w:val="Textooriginal"/>
+          <w:b/>
+          <w:b/>
+          <w:bCs/>
+        </w:rPr>
+      </w:pPr>
+      <w:r>
+        <w:rPr>
+          <w:b/>
+          <w:bCs/>
+        </w:rPr>
+      </w:r>
+    </w:p>
+    <w:p>
+      <w:pPr>
+        <w:pStyle w:val="Normal"/>
+        <w:bidi w:val="0"/>
+        <w:spacing w:lineRule="auto" w:line="276"/>
+        <w:jc w:val="left"/>
+        <w:rPr>
+          <w:rStyle w:val="Textooriginal"/>
+          <w:b/>
+          <w:b/>
+          <w:bCs/>
+        </w:rPr>
+      </w:pPr>
+      <w:r>
+        <w:rPr>
+          <w:b/>
+          <w:bCs/>
+        </w:rPr>
+      </w:r>
+    </w:p>
+    <w:p>
+      <w:pPr>
+        <w:pStyle w:val="Normal"/>
+        <w:bidi w:val="0"/>
+        <w:spacing w:lineRule="auto" w:line="276"/>
+        <w:jc w:val="left"/>
+        <w:rPr>
+          <w:rStyle w:val="Textooriginal"/>
+          <w:b/>
+          <w:b/>
+          <w:bCs/>
+        </w:rPr>
+      </w:pPr>
+      <w:r>
+        <w:rPr>
+          <w:b/>
+          <w:bCs/>
+        </w:rPr>
+      </w:r>
+    </w:p>
+    <w:p>
+      <w:pPr>
+        <w:pStyle w:val="Normal"/>
+        <w:bidi w:val="0"/>
+        <w:spacing w:lineRule="auto" w:line="276"/>
+        <w:jc w:val="left"/>
+        <w:rPr>
+          <w:rStyle w:val="Textooriginal"/>
+          <w:b/>
+          <w:b/>
+          <w:bCs/>
+        </w:rPr>
+      </w:pPr>
+      <w:r>
+        <w:rPr>
+          <w:b/>
+          <w:bCs/>
+        </w:rPr>
+      </w:r>
+    </w:p>
+    <w:p>
+      <w:pPr>
+        <w:pStyle w:val="Normal"/>
+        <w:bidi w:val="0"/>
+        <w:spacing w:lineRule="auto" w:line="276"/>
+        <w:jc w:val="left"/>
+        <w:rPr>
+          <w:rStyle w:val="Textooriginal"/>
+          <w:b/>
+          <w:b/>
+          <w:bCs/>
+        </w:rPr>
+      </w:pPr>
+      <w:r>
+        <w:rPr>
+          <w:b/>
+          <w:bCs/>
+        </w:rPr>
+      </w:r>
+    </w:p>
+    <w:p>
+      <w:pPr>
+        <w:pStyle w:val="Normal"/>
+        <w:bidi w:val="0"/>
+        <w:spacing w:lineRule="auto" w:line="276"/>
+        <w:jc w:val="left"/>
+        <w:rPr>
+          <w:rStyle w:val="Textooriginal"/>
+          <w:b/>
+          <w:b/>
+          <w:bCs/>
+        </w:rPr>
+      </w:pPr>
+      <w:r>
+        <w:rPr>
+          <w:b/>
+          <w:bCs/>
+        </w:rPr>
+      </w:r>
+    </w:p>
+    <w:p>
+      <w:pPr>
+        <w:pStyle w:val="Normal"/>
+        <w:bidi w:val="0"/>
+        <w:spacing w:lineRule="auto" w:line="276"/>
+        <w:jc w:val="center"/>
+        <w:rPr>
+          <w:b/>
+          <w:b/>
+          <w:bCs/>
         </w:rPr>
       </w:pPr>
       <w:r>
         <w:rPr>
           <w:rStyle w:val="Textooriginal"/>
           <w:rFonts w:ascii="Liberation Serif" w:hAnsi="Liberation Serif"/>
+          <w:b/>
+          <w:bCs/>
+        </w:rPr>
+        <w:t>Arbol SLD a)</w:t>
+      </w:r>
+    </w:p>
+    <w:p>
+      <w:pPr>
+        <w:pStyle w:val="Normal"/>
+        <w:bidi w:val="0"/>
+        <w:spacing w:lineRule="auto" w:line="276"/>
+        <w:jc w:val="left"/>
+        <w:rPr>
+          <w:rStyle w:val="Textooriginal"/>
+          <w:b/>
+          <w:b/>
+          <w:bCs/>
+        </w:rPr>
+      </w:pPr>
+      <w:r>
+        <w:rPr>
+          <w:b/>
+          <w:bCs/>
+        </w:rPr>
+        <w:drawing>
+          <wp:anchor behindDoc="0" distT="0" distB="0" distL="0" distR="0" simplePos="0" locked="0" layoutInCell="0" allowOverlap="1" relativeHeight="17">
+            <wp:simplePos x="0" y="0"/>
+            <wp:positionH relativeFrom="column">
+              <wp:align>center</wp:align>
+            </wp:positionH>
+            <wp:positionV relativeFrom="paragraph">
+              <wp:posOffset>635</wp:posOffset>
+            </wp:positionV>
+            <wp:extent cx="6120130" cy="3939540"/>
+            <wp:effectExtent l="0" t="0" r="0" b="0"/>
+            <wp:wrapSquare wrapText="largest"/>
+            <wp:docPr id="10" name="Imagen16" descr=""/>
+            <wp:cNvGraphicFramePr>
+              <a:graphicFrameLocks xmlns:a="http://schemas.openxmlformats.org/drawingml/2006/main" noChangeAspect="1"/>
+            </wp:cNvGraphicFramePr>
+            <a:graphic xmlns:a="http://schemas.openxmlformats.org/drawingml/2006/main">
+              <a:graphicData uri="http://schemas.openxmlformats.org/drawingml/2006/picture">
+                <pic:pic xmlns:pic="http://schemas.openxmlformats.org/drawingml/2006/picture">
+                  <pic:nvPicPr>
+                    <pic:cNvPr id="10" name="Imagen16" descr=""/>
+                    <pic:cNvPicPr>
+                      <a:picLocks noChangeAspect="1" noChangeArrowheads="1"/>
+                    </pic:cNvPicPr>
+                  </pic:nvPicPr>
+                  <pic:blipFill>
+                    <a:blip r:embed="rId11"/>
+                    <a:stretch>
+                      <a:fillRect/>
+                    </a:stretch>
+                  </pic:blipFill>
+                  <pic:spPr bwMode="auto">
+                    <a:xfrm>
+                      <a:off x="0" y="0"/>
+                      <a:ext cx="6120130" cy="3939540"/>
+                    </a:xfrm>
+                    <a:prstGeom prst="rect">
+                      <a:avLst/>
+                    </a:prstGeom>
+                  </pic:spPr>
+                </pic:pic>
+              </a:graphicData>
+            </a:graphic>
+          </wp:anchor>
+        </w:drawing>
+      </w:r>
+    </w:p>
+    <w:p>
+      <w:pPr>
+        <w:pStyle w:val="Normal"/>
+        <w:bidi w:val="0"/>
+        <w:spacing w:lineRule="auto" w:line="276"/>
+        <w:jc w:val="left"/>
+        <w:rPr>
+          <w:rStyle w:val="Textooriginal"/>
+          <w:b w:val="false"/>
+          <w:b w:val="false"/>
+          <w:bCs w:val="false"/>
+        </w:rPr>
+      </w:pPr>
+      <w:r>
+        <w:rPr>
+          <w:rStyle w:val="Textooriginal"/>
           <w:b/>
           <w:bCs/>
         </w:rPr>
@@ -5414,7 +5363,7 @@
             <wp:extent cx="1666875" cy="2000250"/>
             <wp:effectExtent l="0" t="0" r="0" b="0"/>
             <wp:wrapSquare wrapText="largest"/>
-            <wp:docPr id="10" name="Imagen10" descr=""/>
+            <wp:docPr id="11" name="Imagen10" descr=""/>
             <wp:cNvGraphicFramePr>
               <a:graphicFrameLocks xmlns:a="http://schemas.openxmlformats.org/drawingml/2006/main" noChangeAspect="1"/>
             </wp:cNvGraphicFramePr>
@@ -5422,13 +5371,13 @@
               <a:graphicData uri="http://schemas.openxmlformats.org/drawingml/2006/picture">
                 <pic:pic xmlns:pic="http://schemas.openxmlformats.org/drawingml/2006/picture">
                   <pic:nvPicPr>
-                    <pic:cNvPr id="10" name="Imagen10" descr=""/>
+                    <pic:cNvPr id="11" name="Imagen10" descr=""/>
                     <pic:cNvPicPr>
                       <a:picLocks noChangeAspect="1" noChangeArrowheads="1"/>
                     </pic:cNvPicPr>
                   </pic:nvPicPr>
                   <pic:blipFill>
-                    <a:blip r:embed="rId11"/>
+                    <a:blip r:embed="rId12"/>
                     <a:stretch>
                       <a:fillRect/>
                     </a:stretch>
@@ -5798,6 +5747,30 @@
       <w:pPr>
         <w:pStyle w:val="Normal"/>
         <w:bidi w:val="0"/>
+        <w:spacing w:lineRule="auto" w:line="276"/>
+        <w:jc w:val="left"/>
+        <w:rPr/>
+      </w:pPr>
+      <w:r>
+        <w:rPr/>
+      </w:r>
+    </w:p>
+    <w:p>
+      <w:pPr>
+        <w:pStyle w:val="Normal"/>
+        <w:bidi w:val="0"/>
+        <w:spacing w:lineRule="auto" w:line="276"/>
+        <w:jc w:val="left"/>
+        <w:rPr/>
+      </w:pPr>
+      <w:r>
+        <w:rPr/>
+      </w:r>
+    </w:p>
+    <w:p>
+      <w:pPr>
+        <w:pStyle w:val="Normal"/>
+        <w:bidi w:val="0"/>
         <w:jc w:val="left"/>
         <w:rPr>
           <w:b/>
@@ -5822,7 +5795,7 @@
             <wp:extent cx="1619250" cy="1628775"/>
             <wp:effectExtent l="0" t="0" r="0" b="0"/>
             <wp:wrapSquare wrapText="largest"/>
-            <wp:docPr id="11" name="Imagen11" descr=""/>
+            <wp:docPr id="12" name="Imagen11" descr=""/>
             <wp:cNvGraphicFramePr>
               <a:graphicFrameLocks xmlns:a="http://schemas.openxmlformats.org/drawingml/2006/main" noChangeAspect="1"/>
             </wp:cNvGraphicFramePr>
@@ -5830,13 +5803,13 @@
               <a:graphicData uri="http://schemas.openxmlformats.org/drawingml/2006/picture">
                 <pic:pic xmlns:pic="http://schemas.openxmlformats.org/drawingml/2006/picture">
                   <pic:nvPicPr>
-                    <pic:cNvPr id="11" name="Imagen11" descr=""/>
+                    <pic:cNvPr id="12" name="Imagen11" descr=""/>
                     <pic:cNvPicPr>
                       <a:picLocks noChangeAspect="1" noChangeArrowheads="1"/>
                     </pic:cNvPicPr>
                   </pic:nvPicPr>
                   <pic:blipFill>
-                    <a:blip r:embed="rId12"/>
+                    <a:blip r:embed="rId13"/>
                     <a:stretch>
                       <a:fillRect/>
                     </a:stretch>
@@ -6078,49 +6051,7 @@
           <w:b w:val="false"/>
           <w:bCs w:val="false"/>
         </w:rPr>
-        <w:t xml:space="preserve">% </w:t>
-      </w:r>
-      <w:r>
-        <w:rPr>
-          <w:rStyle w:val="Textooriginal"/>
-          <w:b w:val="false"/>
-          <w:bCs w:val="false"/>
-        </w:rPr>
-        <w:t>Una hermana es una mujer que comparte al menos un progenitor con alguien.</w:t>
-      </w:r>
-    </w:p>
-    <w:p>
-      <w:pPr>
-        <w:pStyle w:val="Normal"/>
-        <w:bidi w:val="0"/>
-        <w:spacing w:lineRule="auto" w:line="276"/>
-        <w:jc w:val="left"/>
-        <w:rPr>
-          <w:rStyle w:val="Textooriginal"/>
-          <w:b w:val="false"/>
-          <w:b w:val="false"/>
-          <w:bCs w:val="false"/>
-        </w:rPr>
-      </w:pPr>
-      <w:r>
-        <w:rPr/>
-      </w:r>
-    </w:p>
-    <w:p>
-      <w:pPr>
-        <w:pStyle w:val="Normal"/>
-        <w:bidi w:val="0"/>
-        <w:spacing w:lineRule="auto" w:line="276"/>
-        <w:jc w:val="left"/>
-        <w:rPr>
-          <w:rStyle w:val="Textooriginal"/>
-          <w:b w:val="false"/>
-          <w:b w:val="false"/>
-          <w:bCs w:val="false"/>
-        </w:rPr>
-      </w:pPr>
-      <w:r>
-        <w:rPr/>
+        <w:t>% Una hermana es una mujer que comparte al menos un progenitor con alguien.</w:t>
       </w:r>
     </w:p>
     <w:p>
@@ -6309,7 +6240,7 @@
             <wp:extent cx="2162175" cy="1362075"/>
             <wp:effectExtent l="0" t="0" r="0" b="0"/>
             <wp:wrapSquare wrapText="largest"/>
-            <wp:docPr id="12" name="Imagen12" descr=""/>
+            <wp:docPr id="13" name="Imagen12" descr=""/>
             <wp:cNvGraphicFramePr>
               <a:graphicFrameLocks xmlns:a="http://schemas.openxmlformats.org/drawingml/2006/main" noChangeAspect="1"/>
             </wp:cNvGraphicFramePr>
@@ -6317,13 +6248,13 @@
               <a:graphicData uri="http://schemas.openxmlformats.org/drawingml/2006/picture">
                 <pic:pic xmlns:pic="http://schemas.openxmlformats.org/drawingml/2006/picture">
                   <pic:nvPicPr>
-                    <pic:cNvPr id="12" name="Imagen12" descr=""/>
+                    <pic:cNvPr id="13" name="Imagen12" descr=""/>
                     <pic:cNvPicPr>
                       <a:picLocks noChangeAspect="1" noChangeArrowheads="1"/>
                     </pic:cNvPicPr>
                   </pic:nvPicPr>
                   <pic:blipFill>
-                    <a:blip r:embed="rId13"/>
+                    <a:blip r:embed="rId14"/>
                     <a:stretch>
                       <a:fillRect/>
                     </a:stretch>
@@ -6492,6 +6423,110 @@
       <w:pPr>
         <w:pStyle w:val="Normal"/>
         <w:bidi w:val="0"/>
+        <w:spacing w:lineRule="auto" w:line="276"/>
+        <w:jc w:val="center"/>
+        <w:rPr>
+          <w:b/>
+          <w:b/>
+          <w:bCs/>
+        </w:rPr>
+      </w:pPr>
+      <w:r>
+        <w:rPr>
+          <w:rStyle w:val="Textooriginal"/>
+          <w:rFonts w:ascii="Liberation Serif" w:hAnsi="Liberation Serif"/>
+          <w:b/>
+          <w:bCs/>
+        </w:rPr>
+        <w:t xml:space="preserve">Arbol SLD </w:t>
+      </w:r>
+      <w:r>
+        <w:rPr>
+          <w:rStyle w:val="Textooriginal"/>
+          <w:rFonts w:ascii="Liberation Serif" w:hAnsi="Liberation Serif"/>
+          <w:b/>
+          <w:bCs/>
+        </w:rPr>
+        <w:t>d</w:t>
+      </w:r>
+      <w:r>
+        <w:rPr>
+          <w:rStyle w:val="Textooriginal"/>
+          <w:rFonts w:ascii="Liberation Serif" w:hAnsi="Liberation Serif"/>
+          <w:b/>
+          <w:bCs/>
+        </w:rPr>
+        <w:t>)</w:t>
+      </w:r>
+    </w:p>
+    <w:p>
+      <w:pPr>
+        <w:pStyle w:val="Normal"/>
+        <w:bidi w:val="0"/>
+        <w:spacing w:lineRule="auto" w:line="276"/>
+        <w:jc w:val="left"/>
+        <w:rPr>
+          <w:b/>
+          <w:b/>
+          <w:bCs/>
+        </w:rPr>
+      </w:pPr>
+      <w:r>
+        <w:rPr>
+          <w:b/>
+          <w:bCs/>
+        </w:rPr>
+        <w:drawing>
+          <wp:anchor behindDoc="0" distT="0" distB="0" distL="0" distR="0" simplePos="0" locked="0" layoutInCell="0" allowOverlap="1" relativeHeight="18">
+            <wp:simplePos x="0" y="0"/>
+            <wp:positionH relativeFrom="column">
+              <wp:align>center</wp:align>
+            </wp:positionH>
+            <wp:positionV relativeFrom="paragraph">
+              <wp:posOffset>635</wp:posOffset>
+            </wp:positionV>
+            <wp:extent cx="6120130" cy="3939540"/>
+            <wp:effectExtent l="0" t="0" r="0" b="0"/>
+            <wp:wrapSquare wrapText="largest"/>
+            <wp:docPr id="14" name="Imagen17" descr=""/>
+            <wp:cNvGraphicFramePr>
+              <a:graphicFrameLocks xmlns:a="http://schemas.openxmlformats.org/drawingml/2006/main" noChangeAspect="1"/>
+            </wp:cNvGraphicFramePr>
+            <a:graphic xmlns:a="http://schemas.openxmlformats.org/drawingml/2006/main">
+              <a:graphicData uri="http://schemas.openxmlformats.org/drawingml/2006/picture">
+                <pic:pic xmlns:pic="http://schemas.openxmlformats.org/drawingml/2006/picture">
+                  <pic:nvPicPr>
+                    <pic:cNvPr id="14" name="Imagen17" descr=""/>
+                    <pic:cNvPicPr>
+                      <a:picLocks noChangeAspect="1" noChangeArrowheads="1"/>
+                    </pic:cNvPicPr>
+                  </pic:nvPicPr>
+                  <pic:blipFill>
+                    <a:blip r:embed="rId15"/>
+                    <a:stretch>
+                      <a:fillRect/>
+                    </a:stretch>
+                  </pic:blipFill>
+                  <pic:spPr bwMode="auto">
+                    <a:xfrm>
+                      <a:off x="0" y="0"/>
+                      <a:ext cx="6120130" cy="3939540"/>
+                    </a:xfrm>
+                    <a:prstGeom prst="rect">
+                      <a:avLst/>
+                    </a:prstGeom>
+                  </pic:spPr>
+                </pic:pic>
+              </a:graphicData>
+            </a:graphic>
+          </wp:anchor>
+        </w:drawing>
+      </w:r>
+    </w:p>
+    <w:p>
+      <w:pPr>
+        <w:pStyle w:val="Normal"/>
+        <w:bidi w:val="0"/>
         <w:jc w:val="left"/>
         <w:rPr>
           <w:b/>
@@ -6544,8 +6579,8 @@
       </w:pPr>
       <w:r>
         <w:rPr>
-          <w:b/>
-          <w:bCs/>
+          <w:b w:val="false"/>
+          <w:bCs w:val="false"/>
         </w:rPr>
       </w:r>
     </w:p>
@@ -6667,8 +6702,8 @@
       </w:pPr>
       <w:r>
         <w:rPr>
-          <w:b/>
-          <w:bCs/>
+          <w:b w:val="false"/>
+          <w:bCs w:val="false"/>
         </w:rPr>
       </w:r>
     </w:p>
@@ -6774,62 +6809,6 @@
           <w:bCs w:val="false"/>
         </w:rPr>
         <w:t>progenitor(Progenitor, Nieto).</w:t>
-      </w:r>
-    </w:p>
-    <w:p>
-      <w:pPr>
-        <w:pStyle w:val="Normal"/>
-        <w:bidi w:val="0"/>
-        <w:jc w:val="left"/>
-        <w:rPr>
-          <w:rStyle w:val="Textooriginal"/>
-          <w:b w:val="false"/>
-          <w:b w:val="false"/>
-          <w:bCs w:val="false"/>
-        </w:rPr>
-      </w:pPr>
-      <w:r>
-        <w:rPr>
-          <w:b/>
-          <w:bCs/>
-        </w:rPr>
-      </w:r>
-    </w:p>
-    <w:p>
-      <w:pPr>
-        <w:pStyle w:val="Normal"/>
-        <w:bidi w:val="0"/>
-        <w:jc w:val="left"/>
-        <w:rPr>
-          <w:rStyle w:val="Textooriginal"/>
-          <w:b w:val="false"/>
-          <w:b w:val="false"/>
-          <w:bCs w:val="false"/>
-        </w:rPr>
-      </w:pPr>
-      <w:r>
-        <w:rPr>
-          <w:b/>
-          <w:bCs/>
-        </w:rPr>
-      </w:r>
-    </w:p>
-    <w:p>
-      <w:pPr>
-        <w:pStyle w:val="Normal"/>
-        <w:bidi w:val="0"/>
-        <w:jc w:val="left"/>
-        <w:rPr>
-          <w:b/>
-          <w:b/>
-          <w:bCs/>
-        </w:rPr>
-      </w:pPr>
-      <w:r>
-        <w:rPr>
-          <w:b/>
-          <w:bCs/>
-        </w:rPr>
       </w:r>
     </w:p>
     <w:p>
@@ -6860,7 +6839,7 @@
             <wp:extent cx="2609850" cy="1409700"/>
             <wp:effectExtent l="0" t="0" r="0" b="0"/>
             <wp:wrapSquare wrapText="largest"/>
-            <wp:docPr id="13" name="Imagen13" descr=""/>
+            <wp:docPr id="15" name="Imagen13" descr=""/>
             <wp:cNvGraphicFramePr>
               <a:graphicFrameLocks xmlns:a="http://schemas.openxmlformats.org/drawingml/2006/main" noChangeAspect="1"/>
             </wp:cNvGraphicFramePr>
@@ -6868,13 +6847,13 @@
               <a:graphicData uri="http://schemas.openxmlformats.org/drawingml/2006/picture">
                 <pic:pic xmlns:pic="http://schemas.openxmlformats.org/drawingml/2006/picture">
                   <pic:nvPicPr>
-                    <pic:cNvPr id="13" name="Imagen13" descr=""/>
+                    <pic:cNvPr id="15" name="Imagen13" descr=""/>
                     <pic:cNvPicPr>
                       <a:picLocks noChangeAspect="1" noChangeArrowheads="1"/>
                     </pic:cNvPicPr>
                   </pic:nvPicPr>
                   <pic:blipFill>
-                    <a:blip r:embed="rId14"/>
+                    <a:blip r:embed="rId16"/>
                     <a:stretch>
                       <a:fillRect/>
                     </a:stretch>
@@ -7101,33 +7080,25 @@
           <w:b w:val="false"/>
           <w:bCs w:val="false"/>
         </w:rPr>
-        <w:t>%</w:t>
-      </w:r>
-      <w:r>
-        <w:rPr>
-          <w:rStyle w:val="Textooriginal"/>
-          <w:b w:val="false"/>
-          <w:bCs w:val="false"/>
-        </w:rPr>
-        <w:t>Dos personas son hermanos si comparten al menos un progenitor y no son la misma persona.</w:t>
-      </w:r>
-    </w:p>
-    <w:p>
-      <w:pPr>
-        <w:pStyle w:val="Normal"/>
-        <w:bidi w:val="0"/>
-        <w:jc w:val="left"/>
-        <w:rPr>
-          <w:rStyle w:val="Textooriginal"/>
-          <w:b w:val="false"/>
-          <w:b w:val="false"/>
-          <w:bCs w:val="false"/>
-        </w:rPr>
-      </w:pPr>
-      <w:r>
-        <w:rPr>
-          <w:b/>
-          <w:bCs/>
+        <w:t>%Dos personas son hermanos si comparten al menos un progenitor y no son la misma persona.</w:t>
+      </w:r>
+    </w:p>
+    <w:p>
+      <w:pPr>
+        <w:pStyle w:val="Normal"/>
+        <w:bidi w:val="0"/>
+        <w:jc w:val="left"/>
+        <w:rPr>
+          <w:rStyle w:val="Textooriginal"/>
+          <w:b w:val="false"/>
+          <w:b w:val="false"/>
+          <w:bCs w:val="false"/>
+        </w:rPr>
+      </w:pPr>
+      <w:r>
+        <w:rPr>
+          <w:b w:val="false"/>
+          <w:bCs w:val="false"/>
         </w:rPr>
       </w:r>
     </w:p>
@@ -7249,8 +7220,8 @@
       </w:pPr>
       <w:r>
         <w:rPr>
-          <w:b/>
-          <w:bCs/>
+          <w:b w:val="false"/>
+          <w:bCs w:val="false"/>
         </w:rPr>
         <w:drawing>
           <wp:anchor behindDoc="0" distT="0" distB="0" distL="0" distR="0" simplePos="0" locked="0" layoutInCell="0" allowOverlap="1" relativeHeight="15">
@@ -7264,7 +7235,7 @@
             <wp:extent cx="1790700" cy="2771775"/>
             <wp:effectExtent l="0" t="0" r="0" b="0"/>
             <wp:wrapSquare wrapText="largest"/>
-            <wp:docPr id="14" name="Imagen14" descr=""/>
+            <wp:docPr id="16" name="Imagen14" descr=""/>
             <wp:cNvGraphicFramePr>
               <a:graphicFrameLocks xmlns:a="http://schemas.openxmlformats.org/drawingml/2006/main" noChangeAspect="1"/>
             </wp:cNvGraphicFramePr>
@@ -7272,13 +7243,13 @@
               <a:graphicData uri="http://schemas.openxmlformats.org/drawingml/2006/picture">
                 <pic:pic xmlns:pic="http://schemas.openxmlformats.org/drawingml/2006/picture">
                   <pic:nvPicPr>
-                    <pic:cNvPr id="14" name="Imagen14" descr=""/>
+                    <pic:cNvPr id="16" name="Imagen14" descr=""/>
                     <pic:cNvPicPr>
                       <a:picLocks noChangeAspect="1" noChangeArrowheads="1"/>
                     </pic:cNvPicPr>
                   </pic:nvPicPr>
                   <pic:blipFill>
-                    <a:blip r:embed="rId15"/>
+                    <a:blip r:embed="rId17"/>
                     <a:stretch>
                       <a:fillRect/>
                     </a:stretch>
@@ -7313,330 +7284,329 @@
       </w:pPr>
       <w:r>
         <w:rPr>
-          <w:b/>
-          <w:bCs/>
-        </w:rPr>
-      </w:r>
-    </w:p>
-    <w:p>
-      <w:pPr>
-        <w:pStyle w:val="Normal"/>
-        <w:bidi w:val="0"/>
-        <w:jc w:val="left"/>
-        <w:rPr>
-          <w:rStyle w:val="Textooriginal"/>
-          <w:b w:val="false"/>
-          <w:b w:val="false"/>
-          <w:bCs w:val="false"/>
-        </w:rPr>
-      </w:pPr>
-      <w:r>
-        <w:rPr>
-          <w:b/>
-          <w:bCs/>
-        </w:rPr>
-      </w:r>
-    </w:p>
-    <w:p>
-      <w:pPr>
-        <w:pStyle w:val="Normal"/>
-        <w:bidi w:val="0"/>
-        <w:jc w:val="left"/>
-        <w:rPr>
-          <w:rStyle w:val="Textooriginal"/>
-          <w:b w:val="false"/>
-          <w:b w:val="false"/>
-          <w:bCs w:val="false"/>
-        </w:rPr>
-      </w:pPr>
-      <w:r>
-        <w:rPr>
-          <w:b/>
-          <w:bCs/>
-        </w:rPr>
-      </w:r>
-    </w:p>
-    <w:p>
-      <w:pPr>
-        <w:pStyle w:val="Normal"/>
-        <w:bidi w:val="0"/>
-        <w:jc w:val="left"/>
-        <w:rPr>
-          <w:rStyle w:val="Textooriginal"/>
-          <w:b w:val="false"/>
-          <w:b w:val="false"/>
-          <w:bCs w:val="false"/>
-        </w:rPr>
-      </w:pPr>
-      <w:r>
-        <w:rPr>
-          <w:b/>
-          <w:bCs/>
-        </w:rPr>
-      </w:r>
-    </w:p>
-    <w:p>
-      <w:pPr>
-        <w:pStyle w:val="Normal"/>
-        <w:bidi w:val="0"/>
-        <w:jc w:val="left"/>
-        <w:rPr>
-          <w:rStyle w:val="Textooriginal"/>
-          <w:b w:val="false"/>
-          <w:b w:val="false"/>
-          <w:bCs w:val="false"/>
-        </w:rPr>
-      </w:pPr>
-      <w:r>
-        <w:rPr>
-          <w:b/>
-          <w:bCs/>
-        </w:rPr>
-      </w:r>
-    </w:p>
-    <w:p>
-      <w:pPr>
-        <w:pStyle w:val="Normal"/>
-        <w:bidi w:val="0"/>
-        <w:jc w:val="left"/>
-        <w:rPr>
-          <w:rStyle w:val="Textooriginal"/>
-          <w:b w:val="false"/>
-          <w:b w:val="false"/>
-          <w:bCs w:val="false"/>
-        </w:rPr>
-      </w:pPr>
-      <w:r>
-        <w:rPr>
-          <w:b/>
-          <w:bCs/>
-        </w:rPr>
-      </w:r>
-    </w:p>
-    <w:p>
-      <w:pPr>
-        <w:pStyle w:val="Normal"/>
-        <w:bidi w:val="0"/>
-        <w:jc w:val="left"/>
-        <w:rPr>
-          <w:rStyle w:val="Textooriginal"/>
-          <w:b w:val="false"/>
-          <w:b w:val="false"/>
-          <w:bCs w:val="false"/>
-        </w:rPr>
-      </w:pPr>
-      <w:r>
-        <w:rPr>
-          <w:b/>
-          <w:bCs/>
-        </w:rPr>
-      </w:r>
-    </w:p>
-    <w:p>
-      <w:pPr>
-        <w:pStyle w:val="Normal"/>
-        <w:bidi w:val="0"/>
-        <w:jc w:val="left"/>
-        <w:rPr>
-          <w:rStyle w:val="Textooriginal"/>
-          <w:b w:val="false"/>
-          <w:b w:val="false"/>
-          <w:bCs w:val="false"/>
-        </w:rPr>
-      </w:pPr>
-      <w:r>
-        <w:rPr>
-          <w:b/>
-          <w:bCs/>
-        </w:rPr>
-      </w:r>
-    </w:p>
-    <w:p>
-      <w:pPr>
-        <w:pStyle w:val="Normal"/>
-        <w:bidi w:val="0"/>
-        <w:jc w:val="left"/>
-        <w:rPr>
-          <w:rStyle w:val="Textooriginal"/>
-          <w:b w:val="false"/>
-          <w:b w:val="false"/>
-          <w:bCs w:val="false"/>
-        </w:rPr>
-      </w:pPr>
-      <w:r>
-        <w:rPr>
-          <w:b/>
-          <w:bCs/>
-        </w:rPr>
-      </w:r>
-    </w:p>
-    <w:p>
-      <w:pPr>
-        <w:pStyle w:val="Normal"/>
-        <w:bidi w:val="0"/>
-        <w:jc w:val="left"/>
-        <w:rPr>
-          <w:rStyle w:val="Textooriginal"/>
-          <w:b w:val="false"/>
-          <w:b w:val="false"/>
-          <w:bCs w:val="false"/>
-        </w:rPr>
-      </w:pPr>
-      <w:r>
-        <w:rPr>
-          <w:b/>
-          <w:bCs/>
-        </w:rPr>
-      </w:r>
-    </w:p>
-    <w:p>
-      <w:pPr>
-        <w:pStyle w:val="Normal"/>
-        <w:bidi w:val="0"/>
-        <w:jc w:val="left"/>
-        <w:rPr>
-          <w:rStyle w:val="Textooriginal"/>
-          <w:b w:val="false"/>
-          <w:b w:val="false"/>
-          <w:bCs w:val="false"/>
-        </w:rPr>
-      </w:pPr>
-      <w:r>
-        <w:rPr>
-          <w:b/>
-          <w:bCs/>
-        </w:rPr>
-      </w:r>
-    </w:p>
-    <w:p>
-      <w:pPr>
-        <w:pStyle w:val="Normal"/>
-        <w:bidi w:val="0"/>
-        <w:jc w:val="left"/>
-        <w:rPr>
-          <w:rStyle w:val="Textooriginal"/>
-          <w:b w:val="false"/>
-          <w:b w:val="false"/>
-          <w:bCs w:val="false"/>
-        </w:rPr>
-      </w:pPr>
-      <w:r>
-        <w:rPr>
-          <w:b/>
-          <w:bCs/>
-        </w:rPr>
-      </w:r>
-    </w:p>
-    <w:p>
-      <w:pPr>
-        <w:pStyle w:val="Normal"/>
-        <w:bidi w:val="0"/>
-        <w:jc w:val="left"/>
-        <w:rPr>
-          <w:rStyle w:val="Textooriginal"/>
-          <w:b w:val="false"/>
-          <w:b w:val="false"/>
-          <w:bCs w:val="false"/>
-        </w:rPr>
-      </w:pPr>
-      <w:r>
-        <w:rPr>
-          <w:b/>
-          <w:bCs/>
-        </w:rPr>
-      </w:r>
-    </w:p>
-    <w:p>
-      <w:pPr>
-        <w:pStyle w:val="Normal"/>
-        <w:bidi w:val="0"/>
-        <w:jc w:val="left"/>
-        <w:rPr>
-          <w:rStyle w:val="Textooriginal"/>
-          <w:b w:val="false"/>
-          <w:b w:val="false"/>
-          <w:bCs w:val="false"/>
-        </w:rPr>
-      </w:pPr>
-      <w:r>
-        <w:rPr>
-          <w:b/>
-          <w:bCs/>
-        </w:rPr>
-      </w:r>
-    </w:p>
-    <w:p>
-      <w:pPr>
-        <w:pStyle w:val="Normal"/>
-        <w:bidi w:val="0"/>
-        <w:jc w:val="left"/>
-        <w:rPr>
-          <w:rStyle w:val="Textooriginal"/>
-          <w:b w:val="false"/>
-          <w:b w:val="false"/>
-          <w:bCs w:val="false"/>
-        </w:rPr>
-      </w:pPr>
-      <w:r>
-        <w:rPr>
-          <w:b/>
-          <w:bCs/>
-        </w:rPr>
-      </w:r>
-    </w:p>
-    <w:p>
-      <w:pPr>
-        <w:pStyle w:val="Normal"/>
-        <w:bidi w:val="0"/>
-        <w:jc w:val="left"/>
-        <w:rPr>
-          <w:rStyle w:val="Textooriginal"/>
-          <w:b w:val="false"/>
-          <w:b w:val="false"/>
-          <w:bCs w:val="false"/>
-        </w:rPr>
-      </w:pPr>
-      <w:r>
-        <w:rPr>
-          <w:b/>
-          <w:bCs/>
-        </w:rPr>
-      </w:r>
-    </w:p>
-    <w:p>
-      <w:pPr>
-        <w:pStyle w:val="Normal"/>
-        <w:bidi w:val="0"/>
-        <w:jc w:val="left"/>
-        <w:rPr>
-          <w:rStyle w:val="Textooriginal"/>
-          <w:b w:val="false"/>
-          <w:b w:val="false"/>
-          <w:bCs w:val="false"/>
-        </w:rPr>
-      </w:pPr>
-      <w:r>
-        <w:rPr>
-          <w:b/>
-          <w:bCs/>
-        </w:rPr>
-      </w:r>
-    </w:p>
-    <w:p>
-      <w:pPr>
-        <w:pStyle w:val="Normal"/>
-        <w:bidi w:val="0"/>
-        <w:jc w:val="left"/>
-        <w:rPr>
-          <w:b/>
-          <w:b/>
-          <w:bCs/>
-        </w:rPr>
-      </w:pPr>
-      <w:r>
-        <w:rPr>
-          <w:rStyle w:val="Textooriginal"/>
-          <w:rFonts w:ascii="Liberation Serif" w:hAnsi="Liberation Serif"/>
+          <w:b w:val="false"/>
+          <w:bCs w:val="false"/>
+        </w:rPr>
+      </w:r>
+    </w:p>
+    <w:p>
+      <w:pPr>
+        <w:pStyle w:val="Normal"/>
+        <w:bidi w:val="0"/>
+        <w:jc w:val="left"/>
+        <w:rPr>
+          <w:rStyle w:val="Textooriginal"/>
+          <w:b w:val="false"/>
+          <w:b w:val="false"/>
+          <w:bCs w:val="false"/>
+        </w:rPr>
+      </w:pPr>
+      <w:r>
+        <w:rPr>
+          <w:b w:val="false"/>
+          <w:bCs w:val="false"/>
+        </w:rPr>
+      </w:r>
+    </w:p>
+    <w:p>
+      <w:pPr>
+        <w:pStyle w:val="Normal"/>
+        <w:bidi w:val="0"/>
+        <w:jc w:val="left"/>
+        <w:rPr>
+          <w:rStyle w:val="Textooriginal"/>
+          <w:b w:val="false"/>
+          <w:b w:val="false"/>
+          <w:bCs w:val="false"/>
+        </w:rPr>
+      </w:pPr>
+      <w:r>
+        <w:rPr>
+          <w:b w:val="false"/>
+          <w:bCs w:val="false"/>
+        </w:rPr>
+      </w:r>
+    </w:p>
+    <w:p>
+      <w:pPr>
+        <w:pStyle w:val="Normal"/>
+        <w:bidi w:val="0"/>
+        <w:jc w:val="left"/>
+        <w:rPr>
+          <w:rStyle w:val="Textooriginal"/>
+          <w:b w:val="false"/>
+          <w:b w:val="false"/>
+          <w:bCs w:val="false"/>
+        </w:rPr>
+      </w:pPr>
+      <w:r>
+        <w:rPr>
+          <w:b w:val="false"/>
+          <w:bCs w:val="false"/>
+        </w:rPr>
+      </w:r>
+    </w:p>
+    <w:p>
+      <w:pPr>
+        <w:pStyle w:val="Normal"/>
+        <w:bidi w:val="0"/>
+        <w:jc w:val="left"/>
+        <w:rPr>
+          <w:rStyle w:val="Textooriginal"/>
+          <w:b w:val="false"/>
+          <w:b w:val="false"/>
+          <w:bCs w:val="false"/>
+        </w:rPr>
+      </w:pPr>
+      <w:r>
+        <w:rPr>
+          <w:b w:val="false"/>
+          <w:bCs w:val="false"/>
+        </w:rPr>
+      </w:r>
+    </w:p>
+    <w:p>
+      <w:pPr>
+        <w:pStyle w:val="Normal"/>
+        <w:bidi w:val="0"/>
+        <w:jc w:val="left"/>
+        <w:rPr>
+          <w:rStyle w:val="Textooriginal"/>
+          <w:b w:val="false"/>
+          <w:b w:val="false"/>
+          <w:bCs w:val="false"/>
+        </w:rPr>
+      </w:pPr>
+      <w:r>
+        <w:rPr>
+          <w:b w:val="false"/>
+          <w:bCs w:val="false"/>
+        </w:rPr>
+      </w:r>
+    </w:p>
+    <w:p>
+      <w:pPr>
+        <w:pStyle w:val="Normal"/>
+        <w:bidi w:val="0"/>
+        <w:jc w:val="left"/>
+        <w:rPr>
+          <w:rStyle w:val="Textooriginal"/>
+          <w:b w:val="false"/>
+          <w:b w:val="false"/>
+          <w:bCs w:val="false"/>
+        </w:rPr>
+      </w:pPr>
+      <w:r>
+        <w:rPr>
+          <w:b w:val="false"/>
+          <w:bCs w:val="false"/>
+        </w:rPr>
+      </w:r>
+    </w:p>
+    <w:p>
+      <w:pPr>
+        <w:pStyle w:val="Normal"/>
+        <w:bidi w:val="0"/>
+        <w:jc w:val="left"/>
+        <w:rPr>
+          <w:rStyle w:val="Textooriginal"/>
+          <w:b w:val="false"/>
+          <w:b w:val="false"/>
+          <w:bCs w:val="false"/>
+        </w:rPr>
+      </w:pPr>
+      <w:r>
+        <w:rPr>
+          <w:b w:val="false"/>
+          <w:bCs w:val="false"/>
+        </w:rPr>
+      </w:r>
+    </w:p>
+    <w:p>
+      <w:pPr>
+        <w:pStyle w:val="Normal"/>
+        <w:bidi w:val="0"/>
+        <w:jc w:val="left"/>
+        <w:rPr>
+          <w:rStyle w:val="Textooriginal"/>
+          <w:b w:val="false"/>
+          <w:b w:val="false"/>
+          <w:bCs w:val="false"/>
+        </w:rPr>
+      </w:pPr>
+      <w:r>
+        <w:rPr>
+          <w:b w:val="false"/>
+          <w:bCs w:val="false"/>
+        </w:rPr>
+      </w:r>
+    </w:p>
+    <w:p>
+      <w:pPr>
+        <w:pStyle w:val="Normal"/>
+        <w:bidi w:val="0"/>
+        <w:jc w:val="left"/>
+        <w:rPr>
+          <w:rStyle w:val="Textooriginal"/>
+          <w:b w:val="false"/>
+          <w:b w:val="false"/>
+          <w:bCs w:val="false"/>
+        </w:rPr>
+      </w:pPr>
+      <w:r>
+        <w:rPr>
+          <w:b w:val="false"/>
+          <w:bCs w:val="false"/>
+        </w:rPr>
+      </w:r>
+    </w:p>
+    <w:p>
+      <w:pPr>
+        <w:pStyle w:val="Normal"/>
+        <w:bidi w:val="0"/>
+        <w:jc w:val="left"/>
+        <w:rPr>
+          <w:rStyle w:val="Textooriginal"/>
+          <w:b w:val="false"/>
+          <w:b w:val="false"/>
+          <w:bCs w:val="false"/>
+        </w:rPr>
+      </w:pPr>
+      <w:r>
+        <w:rPr>
+          <w:b w:val="false"/>
+          <w:bCs w:val="false"/>
+        </w:rPr>
+      </w:r>
+    </w:p>
+    <w:p>
+      <w:pPr>
+        <w:pStyle w:val="Normal"/>
+        <w:bidi w:val="0"/>
+        <w:jc w:val="left"/>
+        <w:rPr>
+          <w:rStyle w:val="Textooriginal"/>
+          <w:b w:val="false"/>
+          <w:b w:val="false"/>
+          <w:bCs w:val="false"/>
+        </w:rPr>
+      </w:pPr>
+      <w:r>
+        <w:rPr>
+          <w:b w:val="false"/>
+          <w:bCs w:val="false"/>
+        </w:rPr>
+      </w:r>
+    </w:p>
+    <w:p>
+      <w:pPr>
+        <w:pStyle w:val="Normal"/>
+        <w:bidi w:val="0"/>
+        <w:jc w:val="left"/>
+        <w:rPr>
+          <w:rStyle w:val="Textooriginal"/>
+          <w:b w:val="false"/>
+          <w:b w:val="false"/>
+          <w:bCs w:val="false"/>
+        </w:rPr>
+      </w:pPr>
+      <w:r>
+        <w:rPr>
+          <w:b w:val="false"/>
+          <w:bCs w:val="false"/>
+        </w:rPr>
+      </w:r>
+    </w:p>
+    <w:p>
+      <w:pPr>
+        <w:pStyle w:val="Normal"/>
+        <w:bidi w:val="0"/>
+        <w:jc w:val="left"/>
+        <w:rPr>
+          <w:rStyle w:val="Textooriginal"/>
+          <w:b w:val="false"/>
+          <w:b w:val="false"/>
+          <w:bCs w:val="false"/>
+        </w:rPr>
+      </w:pPr>
+      <w:r>
+        <w:rPr>
+          <w:b w:val="false"/>
+          <w:bCs w:val="false"/>
+        </w:rPr>
+      </w:r>
+    </w:p>
+    <w:p>
+      <w:pPr>
+        <w:pStyle w:val="Normal"/>
+        <w:bidi w:val="0"/>
+        <w:jc w:val="left"/>
+        <w:rPr>
+          <w:rStyle w:val="Textooriginal"/>
+          <w:b w:val="false"/>
+          <w:b w:val="false"/>
+          <w:bCs w:val="false"/>
+        </w:rPr>
+      </w:pPr>
+      <w:r>
+        <w:rPr>
+          <w:b w:val="false"/>
+          <w:bCs w:val="false"/>
+        </w:rPr>
+      </w:r>
+    </w:p>
+    <w:p>
+      <w:pPr>
+        <w:pStyle w:val="Normal"/>
+        <w:bidi w:val="0"/>
+        <w:jc w:val="left"/>
+        <w:rPr>
+          <w:rStyle w:val="Textooriginal"/>
+          <w:b w:val="false"/>
+          <w:b w:val="false"/>
+          <w:bCs w:val="false"/>
+        </w:rPr>
+      </w:pPr>
+      <w:r>
+        <w:rPr>
+          <w:b w:val="false"/>
+          <w:bCs w:val="false"/>
+        </w:rPr>
+      </w:r>
+    </w:p>
+    <w:p>
+      <w:pPr>
+        <w:pStyle w:val="Normal"/>
+        <w:bidi w:val="0"/>
+        <w:jc w:val="left"/>
+        <w:rPr>
+          <w:rStyle w:val="Textooriginal"/>
+          <w:b w:val="false"/>
+          <w:b w:val="false"/>
+          <w:bCs w:val="false"/>
+        </w:rPr>
+      </w:pPr>
+      <w:r>
+        <w:rPr>
+          <w:b w:val="false"/>
+          <w:bCs w:val="false"/>
+        </w:rPr>
+      </w:r>
+    </w:p>
+    <w:p>
+      <w:pPr>
+        <w:pStyle w:val="Normal"/>
+        <w:bidi w:val="0"/>
+        <w:jc w:val="left"/>
+        <w:rPr>
+          <w:b/>
+          <w:b/>
+          <w:bCs/>
+        </w:rPr>
+      </w:pPr>
+      <w:r>
+        <w:rPr>
+          <w:rStyle w:val="Textooriginal"/>
           <w:b/>
           <w:bCs/>
         </w:rPr>
@@ -7664,31 +7634,26 @@
           <w:b w:val="false"/>
           <w:bCs w:val="false"/>
         </w:rPr>
-        <w:t xml:space="preserve">% </w:t>
-      </w:r>
-      <w:r>
-        <w:rPr>
-          <w:rStyle w:val="Textooriginal"/>
-          <w:b w:val="false"/>
-          <w:bCs w:val="false"/>
-        </w:rPr>
-        <w:t>Una tía es una mujer hija de los abuelos de alguien, distinta del padre/madre de esa persona.</w:t>
-      </w:r>
-    </w:p>
-    <w:p>
-      <w:pPr>
-        <w:pStyle w:val="Normal"/>
-        <w:bidi w:val="0"/>
-        <w:jc w:val="left"/>
-        <w:rPr>
-          <w:rStyle w:val="Textooriginal"/>
-          <w:b w:val="false"/>
-          <w:b w:val="false"/>
-          <w:bCs w:val="false"/>
-        </w:rPr>
-      </w:pPr>
-      <w:r>
-        <w:rPr/>
+        <w:t>% Una tía es una mujer hija de los abuelos de alguien, distinta del padre/madre de esa persona.</w:t>
+      </w:r>
+    </w:p>
+    <w:p>
+      <w:pPr>
+        <w:pStyle w:val="Normal"/>
+        <w:bidi w:val="0"/>
+        <w:jc w:val="left"/>
+        <w:rPr>
+          <w:rStyle w:val="Textooriginal"/>
+          <w:b w:val="false"/>
+          <w:b w:val="false"/>
+          <w:bCs w:val="false"/>
+        </w:rPr>
+      </w:pPr>
+      <w:r>
+        <w:rPr>
+          <w:b w:val="false"/>
+          <w:bCs w:val="false"/>
+        </w:rPr>
       </w:r>
     </w:p>
     <w:p>
@@ -7879,7 +7844,7 @@
             <wp:extent cx="1847850" cy="1333500"/>
             <wp:effectExtent l="0" t="0" r="0" b="0"/>
             <wp:wrapSquare wrapText="largest"/>
-            <wp:docPr id="15" name="Imagen15" descr=""/>
+            <wp:docPr id="17" name="Imagen15" descr=""/>
             <wp:cNvGraphicFramePr>
               <a:graphicFrameLocks xmlns:a="http://schemas.openxmlformats.org/drawingml/2006/main" noChangeAspect="1"/>
             </wp:cNvGraphicFramePr>
@@ -7887,13 +7852,13 @@
               <a:graphicData uri="http://schemas.openxmlformats.org/drawingml/2006/picture">
                 <pic:pic xmlns:pic="http://schemas.openxmlformats.org/drawingml/2006/picture">
                   <pic:nvPicPr>
-                    <pic:cNvPr id="15" name="Imagen15" descr=""/>
+                    <pic:cNvPr id="17" name="Imagen15" descr=""/>
                     <pic:cNvPicPr>
                       <a:picLocks noChangeAspect="1" noChangeArrowheads="1"/>
                     </pic:cNvPicPr>
                   </pic:nvPicPr>
                   <pic:blipFill>
-                    <a:blip r:embed="rId16"/>
+                    <a:blip r:embed="rId18"/>
                     <a:stretch>
                       <a:fillRect/>
                     </a:stretch>
@@ -8016,10 +7981,133 @@
         </w:rPr>
       </w:pPr>
       <w:r>
-        <w:rPr>
-          <w:b/>
-          <w:bCs/>
-        </w:rPr>
+        <w:rPr/>
+      </w:r>
+    </w:p>
+    <w:p>
+      <w:pPr>
+        <w:pStyle w:val="Normal"/>
+        <w:bidi w:val="0"/>
+        <w:jc w:val="left"/>
+        <w:rPr>
+          <w:b/>
+          <w:b/>
+          <w:bCs/>
+        </w:rPr>
+      </w:pPr>
+      <w:r>
+        <w:rPr/>
+      </w:r>
+    </w:p>
+    <w:p>
+      <w:pPr>
+        <w:pStyle w:val="Normal"/>
+        <w:bidi w:val="0"/>
+        <w:jc w:val="left"/>
+        <w:rPr>
+          <w:b/>
+          <w:b/>
+          <w:bCs/>
+        </w:rPr>
+      </w:pPr>
+      <w:r>
+        <w:rPr/>
+      </w:r>
+    </w:p>
+    <w:p>
+      <w:pPr>
+        <w:pStyle w:val="Normal"/>
+        <w:bidi w:val="0"/>
+        <w:jc w:val="center"/>
+        <w:rPr>
+          <w:b/>
+          <w:b/>
+          <w:bCs/>
+        </w:rPr>
+      </w:pPr>
+      <w:r>
+        <w:rPr>
+          <w:b/>
+          <w:bCs/>
+        </w:rPr>
+        <w:t xml:space="preserve">Arbol SLD </w:t>
+      </w:r>
+      <w:r>
+        <w:rPr>
+          <w:b/>
+          <w:bCs/>
+        </w:rPr>
+        <w:t>g</w:t>
+      </w:r>
+      <w:r>
+        <w:rPr>
+          <w:b/>
+          <w:bCs/>
+        </w:rPr>
+        <w:t>)</w:t>
+      </w:r>
+    </w:p>
+    <w:p>
+      <w:pPr>
+        <w:pStyle w:val="Normal"/>
+        <w:bidi w:val="0"/>
+        <w:jc w:val="left"/>
+        <w:rPr>
+          <w:b/>
+          <w:b/>
+          <w:bCs/>
+        </w:rPr>
+      </w:pPr>
+      <w:r>
+        <w:rPr>
+          <w:b/>
+          <w:bCs/>
+        </w:rPr>
+        <w:drawing>
+          <wp:anchor behindDoc="0" distT="0" distB="0" distL="0" distR="0" simplePos="0" locked="0" layoutInCell="0" allowOverlap="1" relativeHeight="19">
+            <wp:simplePos x="0" y="0"/>
+            <wp:positionH relativeFrom="column">
+              <wp:align>center</wp:align>
+            </wp:positionH>
+            <wp:positionV relativeFrom="paragraph">
+              <wp:posOffset>635</wp:posOffset>
+            </wp:positionV>
+            <wp:extent cx="6120130" cy="3939540"/>
+            <wp:effectExtent l="0" t="0" r="0" b="0"/>
+            <wp:wrapSquare wrapText="largest"/>
+            <wp:docPr id="18" name="Imagen18" descr=""/>
+            <wp:cNvGraphicFramePr>
+              <a:graphicFrameLocks xmlns:a="http://schemas.openxmlformats.org/drawingml/2006/main" noChangeAspect="1"/>
+            </wp:cNvGraphicFramePr>
+            <a:graphic xmlns:a="http://schemas.openxmlformats.org/drawingml/2006/main">
+              <a:graphicData uri="http://schemas.openxmlformats.org/drawingml/2006/picture">
+                <pic:pic xmlns:pic="http://schemas.openxmlformats.org/drawingml/2006/picture">
+                  <pic:nvPicPr>
+                    <pic:cNvPr id="18" name="Imagen18" descr=""/>
+                    <pic:cNvPicPr>
+                      <a:picLocks noChangeAspect="1" noChangeArrowheads="1"/>
+                    </pic:cNvPicPr>
+                  </pic:nvPicPr>
+                  <pic:blipFill>
+                    <a:blip r:embed="rId19"/>
+                    <a:stretch>
+                      <a:fillRect/>
+                    </a:stretch>
+                  </pic:blipFill>
+                  <pic:spPr bwMode="auto">
+                    <a:xfrm>
+                      <a:off x="0" y="0"/>
+                      <a:ext cx="6120130" cy="3939540"/>
+                    </a:xfrm>
+                    <a:prstGeom prst="rect">
+                      <a:avLst/>
+                    </a:prstGeom>
+                  </pic:spPr>
+                </pic:pic>
+              </a:graphicData>
+            </a:graphic>
+          </wp:anchor>
+        </w:drawing>
       </w:r>
     </w:p>
     <w:sectPr>
@@ -8029,6 +8117,7 @@
       <w:pgNumType w:fmt="decimal"/>
       <w:formProt w:val="false"/>
       <w:textDirection w:val="lrTb"/>
+      <w:docGrid w:type="default" w:linePitch="100" w:charSpace="0"/>
     </w:sectPr>
   </w:body>
 </w:document>
@@ -8048,7 +8137,6 @@
     </w:rPrDefault>
     <w:pPrDefault>
       <w:pPr>
-        <w:widowControl/>
         <w:suppressAutoHyphens w:val="true"/>
       </w:pPr>
     </w:pPrDefault>
@@ -8058,7 +8146,10 @@
     <w:qFormat/>
     <w:pPr>
       <w:widowControl/>
+      <w:suppressAutoHyphens w:val="true"/>
       <w:bidi w:val="0"/>
+      <w:spacing w:before="0" w:after="0"/>
+      <w:jc w:val="left"/>
     </w:pPr>
     <w:rPr>
       <w:rFonts w:ascii="Liberation Serif" w:hAnsi="Liberation Serif" w:eastAsia="Noto Serif CJK SC" w:cs="Lohit Devanagari"/>

</xml_diff>